<commit_message>
Updated Resume and Nav
</commit_message>
<xml_diff>
--- a/dist/files/Scanland-Matthew_Resume.docx
+++ b/dist/files/Scanland-Matthew_Resume.docx
@@ -327,7 +327,7 @@
               </wp:anchor>
             </w:drawing>
           </mc:Choice>
-          <mc:Fallback xmlns:w16sdtdh="http://schemas.microsoft.com/office/word/2020/wordml/sdtdatahash" xmlns:w16="http://schemas.microsoft.com/office/word/2018/wordml" xmlns:w16cid="http://schemas.microsoft.com/office/word/2016/wordml/cid" xmlns:w16cex="http://schemas.microsoft.com/office/word/2018/wordml/cex" xmlns:oel="http://schemas.microsoft.com/office/2019/extlst" xmlns:am3d="http://schemas.microsoft.com/office/drawing/2017/model3d" xmlns:aink="http://schemas.microsoft.com/office/drawing/2016/ink" xmlns:cx8="http://schemas.microsoft.com/office/drawing/2016/5/14/chartex" xmlns:cx7="http://schemas.microsoft.com/office/drawing/2016/5/13/chartex" xmlns:cx6="http://schemas.microsoft.com/office/drawing/2016/5/12/chartex" xmlns:cx5="http://schemas.microsoft.com/office/drawing/2016/5/11/chartex" xmlns:cx4="http://schemas.microsoft.com/office/drawing/2016/5/10/chartex" xmlns:cx3="http://schemas.microsoft.com/office/drawing/2016/5/9/chartex" xmlns:cx2="http://schemas.microsoft.com/office/drawing/2015/10/21/chartex" xmlns:cx1="http://schemas.microsoft.com/office/drawing/2015/9/8/chartex">
+          <mc:Fallback xmlns:cx1="http://schemas.microsoft.com/office/drawing/2015/9/8/chartex" xmlns:cx2="http://schemas.microsoft.com/office/drawing/2015/10/21/chartex" xmlns:cx3="http://schemas.microsoft.com/office/drawing/2016/5/9/chartex" xmlns:cx4="http://schemas.microsoft.com/office/drawing/2016/5/10/chartex" xmlns:cx5="http://schemas.microsoft.com/office/drawing/2016/5/11/chartex" xmlns:cx6="http://schemas.microsoft.com/office/drawing/2016/5/12/chartex" xmlns:cx7="http://schemas.microsoft.com/office/drawing/2016/5/13/chartex" xmlns:cx8="http://schemas.microsoft.com/office/drawing/2016/5/14/chartex" xmlns:aink="http://schemas.microsoft.com/office/drawing/2016/ink" xmlns:am3d="http://schemas.microsoft.com/office/drawing/2017/model3d" xmlns:oel="http://schemas.microsoft.com/office/2019/extlst" xmlns:w16cex="http://schemas.microsoft.com/office/word/2018/wordml/cex" xmlns:w16cid="http://schemas.microsoft.com/office/word/2016/wordml/cid" xmlns:w16="http://schemas.microsoft.com/office/word/2018/wordml" xmlns:w16sdtdh="http://schemas.microsoft.com/office/word/2020/wordml/sdtdatahash">
             <w:pict>
               <v:shapetype w14:anchorId="4F0B6991" id="_x0000_t202" coordsize="21600,21600" o:spt="202" path="m,l,21600r21600,l21600,xe">
                 <v:stroke joinstyle="miter"/>
@@ -554,7 +554,70 @@
           <w:rFonts w:ascii="Tahoma" w:eastAsia="MS Mincho" w:hAnsi="Tahoma" w:cs="Tahoma"/>
           <w:sz w:val="20"/>
         </w:rPr>
-        <w:t>R</w:t>
+        <w:t>Results</w:t>
+      </w:r>
+      <w:r>
+        <w:rPr>
+          <w:rFonts w:ascii="Tahoma" w:eastAsia="MS Mincho" w:hAnsi="Tahoma" w:cs="Tahoma"/>
+          <w:sz w:val="20"/>
+        </w:rPr>
+        <w:t>-focused</w:t>
+      </w:r>
+      <w:r>
+        <w:rPr>
+          <w:rFonts w:ascii="Tahoma" w:eastAsia="MS Mincho" w:hAnsi="Tahoma" w:cs="Tahoma"/>
+          <w:sz w:val="20"/>
+        </w:rPr>
+        <w:t xml:space="preserve"> candidate who </w:t>
+      </w:r>
+      <w:r>
+        <w:rPr>
+          <w:rFonts w:ascii="Tahoma" w:eastAsia="MS Mincho" w:hAnsi="Tahoma" w:cs="Tahoma"/>
+          <w:sz w:val="20"/>
+        </w:rPr>
+        <w:t>champions innovative solutions</w:t>
+      </w:r>
+      <w:r>
+        <w:rPr>
+          <w:rFonts w:ascii="Tahoma" w:eastAsia="MS Mincho" w:hAnsi="Tahoma" w:cs="Tahoma"/>
+          <w:sz w:val="20"/>
+        </w:rPr>
+        <w:t xml:space="preserve"> to</w:t>
+      </w:r>
+      <w:r>
+        <w:rPr>
+          <w:rFonts w:ascii="Tahoma" w:eastAsia="MS Mincho" w:hAnsi="Tahoma" w:cs="Tahoma"/>
+          <w:sz w:val="20"/>
+        </w:rPr>
+        <w:t xml:space="preserve"> drive continuous improvement, mitigate project risks, analyze data, and provide key insights to inform strategic plans. </w:t>
+      </w:r>
+      <w:r>
+        <w:rPr>
+          <w:rFonts w:ascii="Tahoma" w:eastAsia="MS Mincho" w:hAnsi="Tahoma" w:cs="Tahoma"/>
+          <w:sz w:val="20"/>
+        </w:rPr>
+        <w:t>Exceptional</w:t>
+      </w:r>
+      <w:r>
+        <w:rPr>
+          <w:rFonts w:ascii="Tahoma" w:eastAsia="MS Mincho" w:hAnsi="Tahoma" w:cs="Tahoma"/>
+          <w:sz w:val="20"/>
+        </w:rPr>
+        <w:t>ly dedicated professional</w:t>
+      </w:r>
+      <w:r>
+        <w:rPr>
+          <w:rFonts w:ascii="Tahoma" w:eastAsia="MS Mincho" w:hAnsi="Tahoma" w:cs="Tahoma"/>
+          <w:sz w:val="20"/>
+        </w:rPr>
+        <w:t xml:space="preserve"> with keen </w:t>
+      </w:r>
+      <w:r>
+        <w:rPr>
+          <w:rFonts w:ascii="Tahoma" w:eastAsia="MS Mincho" w:hAnsi="Tahoma" w:cs="Tahoma"/>
+          <w:sz w:val="20"/>
+        </w:rPr>
+        <w:t>interpersonal, commun</w:t>
       </w:r>
       <w:bookmarkStart w:id="1" w:name="_GoBack"/>
       <w:bookmarkEnd w:id="1"/>
@@ -563,70 +626,7 @@
           <w:rFonts w:ascii="Tahoma" w:eastAsia="MS Mincho" w:hAnsi="Tahoma" w:cs="Tahoma"/>
           <w:sz w:val="20"/>
         </w:rPr>
-        <w:t>esults</w:t>
-      </w:r>
-      <w:r>
-        <w:rPr>
-          <w:rFonts w:ascii="Tahoma" w:eastAsia="MS Mincho" w:hAnsi="Tahoma" w:cs="Tahoma"/>
-          <w:sz w:val="20"/>
-        </w:rPr>
-        <w:t>-focused</w:t>
-      </w:r>
-      <w:r>
-        <w:rPr>
-          <w:rFonts w:ascii="Tahoma" w:eastAsia="MS Mincho" w:hAnsi="Tahoma" w:cs="Tahoma"/>
-          <w:sz w:val="20"/>
-        </w:rPr>
-        <w:t xml:space="preserve"> candidate who </w:t>
-      </w:r>
-      <w:r>
-        <w:rPr>
-          <w:rFonts w:ascii="Tahoma" w:eastAsia="MS Mincho" w:hAnsi="Tahoma" w:cs="Tahoma"/>
-          <w:sz w:val="20"/>
-        </w:rPr>
-        <w:t>champions innovative solutions</w:t>
-      </w:r>
-      <w:r>
-        <w:rPr>
-          <w:rFonts w:ascii="Tahoma" w:eastAsia="MS Mincho" w:hAnsi="Tahoma" w:cs="Tahoma"/>
-          <w:sz w:val="20"/>
-        </w:rPr>
-        <w:t xml:space="preserve"> to</w:t>
-      </w:r>
-      <w:r>
-        <w:rPr>
-          <w:rFonts w:ascii="Tahoma" w:eastAsia="MS Mincho" w:hAnsi="Tahoma" w:cs="Tahoma"/>
-          <w:sz w:val="20"/>
-        </w:rPr>
-        <w:t xml:space="preserve"> drive continuous improvement, mitigate project risks, analyze data, and provide key insights to inform strategic plans. </w:t>
-      </w:r>
-      <w:r>
-        <w:rPr>
-          <w:rFonts w:ascii="Tahoma" w:eastAsia="MS Mincho" w:hAnsi="Tahoma" w:cs="Tahoma"/>
-          <w:sz w:val="20"/>
-        </w:rPr>
-        <w:t>Exceptional</w:t>
-      </w:r>
-      <w:r>
-        <w:rPr>
-          <w:rFonts w:ascii="Tahoma" w:eastAsia="MS Mincho" w:hAnsi="Tahoma" w:cs="Tahoma"/>
-          <w:sz w:val="20"/>
-        </w:rPr>
-        <w:t>ly dedicated professional</w:t>
-      </w:r>
-      <w:r>
-        <w:rPr>
-          <w:rFonts w:ascii="Tahoma" w:eastAsia="MS Mincho" w:hAnsi="Tahoma" w:cs="Tahoma"/>
-          <w:sz w:val="20"/>
-        </w:rPr>
-        <w:t xml:space="preserve"> with keen </w:t>
-      </w:r>
-      <w:r>
-        <w:rPr>
-          <w:rFonts w:ascii="Tahoma" w:eastAsia="MS Mincho" w:hAnsi="Tahoma" w:cs="Tahoma"/>
-          <w:sz w:val="20"/>
-        </w:rPr>
-        <w:t>interpersonal, communication, and organizational skills</w:t>
+        <w:t>ication, and organizational skills</w:t>
       </w:r>
       <w:r>
         <w:rPr>
@@ -1055,7 +1055,21 @@
           <w:rFonts w:ascii="Tahoma" w:hAnsi="Tahoma" w:cs="Tahoma"/>
           <w:sz w:val="20"/>
         </w:rPr>
-        <w:t>small team to deploy and maintain Docker containers, Apache web servers, and SharePoint cloud storage.</w:t>
+        <w:t xml:space="preserve">small team to deploy and maintain Docker containers, Apache web servers, and </w:t>
+      </w:r>
+      <w:r>
+        <w:rPr>
+          <w:rFonts w:ascii="Tahoma" w:hAnsi="Tahoma" w:cs="Tahoma"/>
+          <w:sz w:val="20"/>
+        </w:rPr>
+        <w:t>Azure</w:t>
+      </w:r>
+      <w:r>
+        <w:rPr>
+          <w:rFonts w:ascii="Tahoma" w:hAnsi="Tahoma" w:cs="Tahoma"/>
+          <w:sz w:val="20"/>
+        </w:rPr>
+        <w:t xml:space="preserve"> cloud storage.</w:t>
       </w:r>
     </w:p>
     <w:p>
@@ -1113,40 +1127,6 @@
       </w:r>
     </w:p>
     <w:bookmarkEnd w:id="6"/>
-    <w:p>
-      <w:pPr>
-        <w:pStyle w:val="ListParagraph"/>
-        <w:numPr>
-          <w:ilvl w:val="0"/>
-          <w:numId w:val="12"/>
-        </w:numPr>
-        <w:rPr>
-          <w:rFonts w:ascii="Tahoma" w:hAnsi="Tahoma" w:cs="Tahoma"/>
-          <w:sz w:val="20"/>
-        </w:rPr>
-      </w:pPr>
-      <w:r>
-        <w:rPr>
-          <w:rFonts w:ascii="Tahoma" w:hAnsi="Tahoma" w:cs="Tahoma"/>
-          <w:sz w:val="20"/>
-        </w:rPr>
-        <w:t>Secure technical support and problem</w:t>
-      </w:r>
-      <w:r>
-        <w:rPr>
-          <w:rFonts w:ascii="Tahoma" w:hAnsi="Tahoma" w:cs="Tahoma"/>
-          <w:sz w:val="20"/>
-        </w:rPr>
-        <w:t>-</w:t>
-      </w:r>
-      <w:r>
-        <w:rPr>
-          <w:rFonts w:ascii="Tahoma" w:hAnsi="Tahoma" w:cs="Tahoma"/>
-          <w:sz w:val="20"/>
-        </w:rPr>
-        <w:t>solving services when needed.</w:t>
-      </w:r>
-    </w:p>
     <w:p>
       <w:pPr>
         <w:pStyle w:val="ListParagraph"/>
@@ -1222,102 +1202,6 @@
           <w:szCs w:val="24"/>
         </w:rPr>
         <w:t>Projects</w:t>
-      </w:r>
-    </w:p>
-    <w:p>
-      <w:pPr>
-        <w:rPr>
-          <w:rFonts w:ascii="Tahoma" w:hAnsi="Tahoma" w:cs="Tahoma"/>
-          <w:sz w:val="20"/>
-        </w:rPr>
-      </w:pPr>
-    </w:p>
-    <w:p>
-      <w:pPr>
-        <w:rPr>
-          <w:rFonts w:ascii="Tahoma" w:hAnsi="Tahoma" w:cs="Tahoma"/>
-          <w:sz w:val="20"/>
-          <w:u w:val="single"/>
-        </w:rPr>
-      </w:pPr>
-      <w:r>
-        <w:rPr>
-          <w:rFonts w:ascii="Tahoma" w:hAnsi="Tahoma" w:cs="Tahoma"/>
-          <w:sz w:val="20"/>
-          <w:u w:val="single"/>
-        </w:rPr>
-        <w:t xml:space="preserve">Entity Framework Core .NET </w:t>
-      </w:r>
-      <w:r>
-        <w:rPr>
-          <w:rFonts w:ascii="Tahoma" w:hAnsi="Tahoma" w:cs="Tahoma"/>
-          <w:sz w:val="20"/>
-          <w:u w:val="single"/>
-        </w:rPr>
-        <w:t>Pr</w:t>
-      </w:r>
-      <w:r>
-        <w:rPr>
-          <w:rFonts w:ascii="Tahoma" w:hAnsi="Tahoma" w:cs="Tahoma"/>
-          <w:sz w:val="20"/>
-          <w:u w:val="single"/>
-        </w:rPr>
-        <w:t xml:space="preserve">oject </w:t>
-      </w:r>
-    </w:p>
-    <w:p>
-      <w:pPr>
-        <w:pStyle w:val="ListParagraph"/>
-        <w:numPr>
-          <w:ilvl w:val="0"/>
-          <w:numId w:val="13"/>
-        </w:numPr>
-        <w:rPr>
-          <w:rFonts w:ascii="Tahoma" w:hAnsi="Tahoma" w:cs="Tahoma"/>
-          <w:sz w:val="20"/>
-        </w:rPr>
-      </w:pPr>
-      <w:r>
-        <w:rPr>
-          <w:rFonts w:ascii="Tahoma" w:hAnsi="Tahoma" w:cs="Tahoma"/>
-          <w:sz w:val="20"/>
-        </w:rPr>
-        <w:t xml:space="preserve">Utilized </w:t>
-      </w:r>
-      <w:r>
-        <w:rPr>
-          <w:rFonts w:ascii="Tahoma" w:hAnsi="Tahoma" w:cs="Tahoma"/>
-          <w:sz w:val="20"/>
-        </w:rPr>
-        <w:t>a</w:t>
-      </w:r>
-      <w:r>
-        <w:rPr>
-          <w:rFonts w:ascii="Tahoma" w:hAnsi="Tahoma" w:cs="Tahoma"/>
-          <w:sz w:val="20"/>
-        </w:rPr>
-        <w:t>n</w:t>
-      </w:r>
-      <w:r>
-        <w:rPr>
-          <w:rFonts w:ascii="Tahoma" w:hAnsi="Tahoma" w:cs="Tahoma"/>
-          <w:sz w:val="20"/>
-        </w:rPr>
-        <w:t xml:space="preserve"> SQL server and an external API to query additional needed information</w:t>
-      </w:r>
-      <w:r>
-        <w:rPr>
-          <w:rFonts w:ascii="Tahoma" w:hAnsi="Tahoma" w:cs="Tahoma"/>
-          <w:sz w:val="20"/>
-        </w:rPr>
-        <w:t xml:space="preserve">; this </w:t>
-      </w:r>
-      <w:r>
-        <w:rPr>
-          <w:rFonts w:ascii="Tahoma" w:hAnsi="Tahoma" w:cs="Tahoma"/>
-          <w:sz w:val="20"/>
-        </w:rPr>
-        <w:t>project retrieves hiking trails and their associated information using a RESTful API.</w:t>
       </w:r>
     </w:p>
     <w:p>
@@ -1815,7 +1699,21 @@
           <w:rFonts w:ascii="Tahoma" w:hAnsi="Tahoma" w:cs="Tahoma"/>
           <w:sz w:val="20"/>
         </w:rPr>
-        <w:t>utting the validation timeframe to 1.</w:t>
+        <w:t>utting the validation timeframe to 1</w:t>
+      </w:r>
+      <w:r>
+        <w:rPr>
+          <w:rFonts w:ascii="Tahoma" w:hAnsi="Tahoma" w:cs="Tahoma"/>
+          <w:sz w:val="20"/>
+        </w:rPr>
+        <w:t>/4</w:t>
+      </w:r>
+      <w:r>
+        <w:rPr>
+          <w:rFonts w:ascii="Tahoma" w:hAnsi="Tahoma" w:cs="Tahoma"/>
+          <w:sz w:val="20"/>
+        </w:rPr>
+        <w:t>.</w:t>
       </w:r>
     </w:p>
     <w:p>
@@ -1835,7 +1733,6 @@
           <w:rFonts w:ascii="Tahoma" w:hAnsi="Tahoma" w:cs="Tahoma"/>
           <w:sz w:val="20"/>
         </w:rPr>
-        <w:lastRenderedPageBreak/>
         <w:t xml:space="preserve">Allowed staff to </w:t>
       </w:r>
       <w:r>
@@ -1965,6 +1862,7 @@
           <w:sz w:val="20"/>
           <w:u w:val="single"/>
         </w:rPr>
+        <w:lastRenderedPageBreak/>
         <w:t>Purchasing</w:t>
       </w:r>
       <w:r>
@@ -2593,383 +2491,25 @@
           <w:iCs/>
           <w:sz w:val="20"/>
         </w:rPr>
-        <w:t>s, and experience with Vue, AWS</w:t>
-      </w:r>
-    </w:p>
-    <w:p>
-      <w:pPr>
-        <w:spacing w:before="80"/>
+        <w:t xml:space="preserve">s, and experience with </w:t>
+      </w:r>
+      <w:proofErr w:type="spellStart"/>
+      <w:r>
         <w:rPr>
           <w:rFonts w:ascii="Tahoma" w:hAnsi="Tahoma" w:cs="Tahoma"/>
           <w:iCs/>
           <w:sz w:val="20"/>
         </w:rPr>
-      </w:pPr>
-    </w:p>
-    <w:p>
-      <w:pPr>
-        <w:pBdr>
-          <w:top w:val="single" w:sz="4" w:space="1" w:color="auto"/>
-          <w:bottom w:val="single" w:sz="4" w:space="0" w:color="auto"/>
-        </w:pBdr>
-        <w:shd w:val="clear" w:color="auto" w:fill="F2F2F2"/>
-        <w:outlineLvl w:val="0"/>
-        <w:rPr>
-          <w:rFonts w:ascii="Tahoma" w:hAnsi="Tahoma" w:cs="Tahoma"/>
-          <w:b/>
-          <w:smallCaps/>
-          <w:sz w:val="30"/>
-          <w:szCs w:val="24"/>
-        </w:rPr>
-      </w:pPr>
-      <w:r>
-        <w:rPr>
-          <w:rFonts w:ascii="Tahoma" w:hAnsi="Tahoma" w:cs="Tahoma"/>
-          <w:b/>
-          <w:smallCaps/>
-          <w:sz w:val="30"/>
-          <w:szCs w:val="24"/>
-        </w:rPr>
-        <w:t>Awards and Honors</w:t>
-      </w:r>
-    </w:p>
-    <w:p>
-      <w:pPr>
-        <w:tabs>
-          <w:tab w:val="right" w:pos="9648"/>
-        </w:tabs>
-        <w:ind w:left="360" w:hanging="360"/>
-        <w:rPr>
-          <w:rFonts w:ascii="Tahoma" w:hAnsi="Tahoma" w:cs="Tahoma"/>
-          <w:i/>
+        <w:t>Vue</w:t>
+      </w:r>
+      <w:proofErr w:type="spellEnd"/>
+      <w:r>
+        <w:rPr>
+          <w:rFonts w:ascii="Tahoma" w:hAnsi="Tahoma" w:cs="Tahoma"/>
           <w:iCs/>
           <w:sz w:val="20"/>
         </w:rPr>
-      </w:pPr>
-    </w:p>
-    <w:p>
-      <w:pPr>
-        <w:pStyle w:val="ListParagraph"/>
-        <w:numPr>
-          <w:ilvl w:val="0"/>
-          <w:numId w:val="15"/>
-        </w:numPr>
-        <w:tabs>
-          <w:tab w:val="right" w:pos="9648"/>
-        </w:tabs>
-        <w:rPr>
-          <w:rFonts w:ascii="Tahoma" w:hAnsi="Tahoma" w:cs="Tahoma"/>
-          <w:sz w:val="20"/>
-        </w:rPr>
-      </w:pPr>
-      <w:r>
-        <w:rPr>
-          <w:rFonts w:ascii="Tahoma" w:hAnsi="Tahoma" w:cs="Tahoma"/>
-          <w:sz w:val="20"/>
-        </w:rPr>
-        <w:t>N</w:t>
-      </w:r>
-      <w:r>
-        <w:rPr>
-          <w:rFonts w:ascii="Tahoma" w:hAnsi="Tahoma" w:cs="Tahoma"/>
-          <w:sz w:val="20"/>
-        </w:rPr>
-        <w:t xml:space="preserve">ominated for </w:t>
-      </w:r>
-      <w:r>
-        <w:rPr>
-          <w:rFonts w:ascii="Tahoma" w:hAnsi="Tahoma" w:cs="Tahoma"/>
-          <w:sz w:val="20"/>
-        </w:rPr>
-        <w:t>C</w:t>
-      </w:r>
-      <w:r>
-        <w:rPr>
-          <w:rFonts w:ascii="Tahoma" w:hAnsi="Tahoma" w:cs="Tahoma"/>
-          <w:sz w:val="20"/>
-        </w:rPr>
-        <w:t xml:space="preserve">ASE </w:t>
-      </w:r>
-      <w:r>
-        <w:rPr>
-          <w:rFonts w:ascii="Tahoma" w:hAnsi="Tahoma" w:cs="Tahoma"/>
-          <w:sz w:val="20"/>
-        </w:rPr>
-        <w:t>B</w:t>
-      </w:r>
-      <w:r>
-        <w:rPr>
-          <w:rFonts w:ascii="Tahoma" w:hAnsi="Tahoma" w:cs="Tahoma"/>
-          <w:sz w:val="20"/>
-        </w:rPr>
-        <w:t xml:space="preserve">est Staff of the </w:t>
-      </w:r>
-      <w:r>
-        <w:rPr>
-          <w:rFonts w:ascii="Tahoma" w:hAnsi="Tahoma" w:cs="Tahoma"/>
-          <w:sz w:val="20"/>
-        </w:rPr>
-        <w:t>Y</w:t>
-      </w:r>
-      <w:r>
-        <w:rPr>
-          <w:rFonts w:ascii="Tahoma" w:hAnsi="Tahoma" w:cs="Tahoma"/>
-          <w:sz w:val="20"/>
-        </w:rPr>
-        <w:t xml:space="preserve">ear </w:t>
-      </w:r>
-      <w:r>
-        <w:rPr>
-          <w:rFonts w:ascii="Tahoma" w:hAnsi="Tahoma" w:cs="Tahoma"/>
-          <w:sz w:val="20"/>
-        </w:rPr>
-        <w:t>A</w:t>
-      </w:r>
-      <w:r>
-        <w:rPr>
-          <w:rFonts w:ascii="Tahoma" w:hAnsi="Tahoma" w:cs="Tahoma"/>
-          <w:sz w:val="20"/>
-        </w:rPr>
-        <w:t xml:space="preserve">ward </w:t>
-      </w:r>
-    </w:p>
-    <w:p>
-      <w:pPr>
-        <w:pStyle w:val="ListParagraph"/>
-        <w:tabs>
-          <w:tab w:val="right" w:pos="9648"/>
-        </w:tabs>
-        <w:rPr>
-          <w:rFonts w:ascii="Tahoma" w:hAnsi="Tahoma" w:cs="Tahoma"/>
-          <w:sz w:val="20"/>
-        </w:rPr>
-      </w:pPr>
-    </w:p>
-    <w:p>
-      <w:pPr>
-        <w:pBdr>
-          <w:top w:val="single" w:sz="4" w:space="1" w:color="auto"/>
-          <w:bottom w:val="single" w:sz="4" w:space="0" w:color="auto"/>
-        </w:pBdr>
-        <w:shd w:val="clear" w:color="auto" w:fill="F2F2F2"/>
-        <w:outlineLvl w:val="0"/>
-        <w:rPr>
-          <w:rFonts w:ascii="Tahoma" w:hAnsi="Tahoma" w:cs="Tahoma"/>
-          <w:b/>
-          <w:smallCaps/>
-          <w:sz w:val="30"/>
-          <w:szCs w:val="24"/>
-        </w:rPr>
-      </w:pPr>
-      <w:r>
-        <w:rPr>
-          <w:rFonts w:ascii="Tahoma" w:hAnsi="Tahoma" w:cs="Tahoma"/>
-          <w:b/>
-          <w:smallCaps/>
-          <w:sz w:val="30"/>
-          <w:szCs w:val="24"/>
-        </w:rPr>
-        <w:t>Volunteerism</w:t>
-      </w:r>
-    </w:p>
-    <w:p>
-      <w:pPr>
-        <w:tabs>
-          <w:tab w:val="right" w:pos="9648"/>
-        </w:tabs>
-        <w:ind w:left="360" w:hanging="360"/>
-        <w:rPr>
-          <w:rFonts w:ascii="Tahoma" w:hAnsi="Tahoma" w:cs="Tahoma"/>
-          <w:sz w:val="20"/>
-        </w:rPr>
-      </w:pPr>
-    </w:p>
-    <w:p>
-      <w:pPr>
-        <w:pStyle w:val="ListParagraph"/>
-        <w:numPr>
-          <w:ilvl w:val="0"/>
-          <w:numId w:val="15"/>
-        </w:numPr>
-        <w:rPr>
-          <w:rFonts w:ascii="Tahoma" w:hAnsi="Tahoma" w:cs="Tahoma"/>
-          <w:sz w:val="20"/>
-        </w:rPr>
-      </w:pPr>
-      <w:r>
-        <w:rPr>
-          <w:rFonts w:ascii="Tahoma" w:hAnsi="Tahoma" w:cs="Tahoma"/>
-          <w:sz w:val="20"/>
-        </w:rPr>
-        <w:t>V</w:t>
-      </w:r>
-      <w:r>
-        <w:rPr>
-          <w:rFonts w:ascii="Tahoma" w:hAnsi="Tahoma" w:cs="Tahoma"/>
-          <w:sz w:val="20"/>
-        </w:rPr>
-        <w:t>olunteered at hospice center</w:t>
-      </w:r>
-      <w:r>
-        <w:rPr>
-          <w:rFonts w:ascii="Tahoma" w:hAnsi="Tahoma" w:cs="Tahoma"/>
-          <w:sz w:val="20"/>
-        </w:rPr>
-        <w:t xml:space="preserve">, </w:t>
-      </w:r>
-      <w:r>
-        <w:rPr>
-          <w:rFonts w:ascii="Tahoma" w:hAnsi="Tahoma" w:cs="Tahoma"/>
-          <w:sz w:val="20"/>
-        </w:rPr>
-        <w:t>2019</w:t>
-      </w:r>
-    </w:p>
-    <w:p>
-      <w:pPr>
-        <w:pStyle w:val="ListParagraph"/>
-        <w:rPr>
-          <w:rFonts w:ascii="Tahoma" w:hAnsi="Tahoma" w:cs="Tahoma"/>
-          <w:i/>
-          <w:iCs/>
-          <w:sz w:val="20"/>
-        </w:rPr>
-      </w:pPr>
-    </w:p>
-    <w:p>
-      <w:pPr>
-        <w:pBdr>
-          <w:top w:val="single" w:sz="4" w:space="1" w:color="auto"/>
-          <w:bottom w:val="single" w:sz="4" w:space="0" w:color="auto"/>
-        </w:pBdr>
-        <w:shd w:val="clear" w:color="auto" w:fill="F2F2F2"/>
-        <w:outlineLvl w:val="0"/>
-        <w:rPr>
-          <w:rFonts w:ascii="Tahoma" w:hAnsi="Tahoma" w:cs="Tahoma"/>
-          <w:b/>
-          <w:smallCaps/>
-          <w:sz w:val="30"/>
-          <w:szCs w:val="24"/>
-        </w:rPr>
-      </w:pPr>
-      <w:r>
-        <w:rPr>
-          <w:rFonts w:ascii="Tahoma" w:hAnsi="Tahoma" w:cs="Tahoma"/>
-          <w:b/>
-          <w:smallCaps/>
-          <w:sz w:val="30"/>
-          <w:szCs w:val="24"/>
-        </w:rPr>
-        <w:t xml:space="preserve">Additional Information </w:t>
-      </w:r>
-    </w:p>
-    <w:p>
-      <w:pPr>
-        <w:tabs>
-          <w:tab w:val="right" w:pos="9648"/>
-        </w:tabs>
-        <w:ind w:left="360" w:hanging="360"/>
-        <w:rPr>
-          <w:rFonts w:ascii="Tahoma" w:hAnsi="Tahoma" w:cs="Tahoma"/>
-          <w:i/>
-          <w:iCs/>
-          <w:sz w:val="20"/>
-        </w:rPr>
-      </w:pPr>
-    </w:p>
-    <w:p>
-      <w:pPr>
-        <w:tabs>
-          <w:tab w:val="right" w:pos="9648"/>
-        </w:tabs>
-        <w:ind w:left="360" w:hanging="360"/>
-        <w:rPr>
-          <w:rFonts w:ascii="Tahoma" w:hAnsi="Tahoma" w:cs="Tahoma"/>
-          <w:b/>
-          <w:bCs/>
-          <w:sz w:val="20"/>
-        </w:rPr>
-      </w:pPr>
-      <w:r>
-        <w:rPr>
-          <w:rFonts w:ascii="Tahoma" w:hAnsi="Tahoma" w:cs="Tahoma"/>
-          <w:b/>
-          <w:bCs/>
-          <w:sz w:val="20"/>
-        </w:rPr>
-        <w:t xml:space="preserve">Languages: </w:t>
-      </w:r>
-      <w:r>
-        <w:rPr>
-          <w:rFonts w:ascii="Tahoma" w:hAnsi="Tahoma" w:cs="Tahoma"/>
-          <w:sz w:val="20"/>
-        </w:rPr>
-        <w:t xml:space="preserve">English, </w:t>
-      </w:r>
-      <w:r>
-        <w:rPr>
-          <w:rFonts w:ascii="Tahoma" w:hAnsi="Tahoma" w:cs="Tahoma"/>
-          <w:sz w:val="20"/>
-        </w:rPr>
-        <w:t xml:space="preserve">Spanish </w:t>
-      </w:r>
-      <w:r>
-        <w:rPr>
-          <w:rFonts w:ascii="Tahoma" w:hAnsi="Tahoma" w:cs="Tahoma"/>
-          <w:sz w:val="20"/>
-        </w:rPr>
-        <w:t>(basic)</w:t>
-      </w:r>
-    </w:p>
-    <w:p>
-      <w:pPr>
-        <w:rPr>
-          <w:rFonts w:ascii="Tahoma" w:hAnsi="Tahoma" w:cs="Tahoma"/>
-          <w:b/>
-          <w:iCs/>
-          <w:sz w:val="20"/>
-        </w:rPr>
-      </w:pPr>
-    </w:p>
-    <w:p>
-      <w:pPr>
-        <w:rPr>
-          <w:rFonts w:ascii="Tahoma" w:hAnsi="Tahoma" w:cs="Tahoma"/>
-          <w:sz w:val="20"/>
-        </w:rPr>
-      </w:pPr>
-      <w:r>
-        <w:rPr>
-          <w:rFonts w:ascii="Tahoma" w:hAnsi="Tahoma" w:cs="Tahoma"/>
-          <w:b/>
-          <w:bCs/>
-          <w:sz w:val="20"/>
-        </w:rPr>
-        <w:t xml:space="preserve">Interests: </w:t>
-      </w:r>
-      <w:r>
-        <w:rPr>
-          <w:rFonts w:ascii="Tahoma" w:hAnsi="Tahoma" w:cs="Tahoma"/>
-          <w:bCs/>
-          <w:sz w:val="20"/>
-        </w:rPr>
-        <w:t xml:space="preserve">Hiking, Computer Gaming, Woodworking, Scuba Diving, Cats, Dungeons and Dragons, World </w:t>
-      </w:r>
-      <w:r>
-        <w:rPr>
-          <w:rFonts w:ascii="Tahoma" w:hAnsi="Tahoma" w:cs="Tahoma"/>
-          <w:bCs/>
-          <w:sz w:val="20"/>
-        </w:rPr>
-        <w:t>B</w:t>
-      </w:r>
-      <w:r>
-        <w:rPr>
-          <w:rFonts w:ascii="Tahoma" w:hAnsi="Tahoma" w:cs="Tahoma"/>
-          <w:bCs/>
-          <w:sz w:val="20"/>
-        </w:rPr>
-        <w:t>uilding</w:t>
+        <w:t>, AWS</w:t>
       </w:r>
     </w:p>
     <w:sectPr>

</xml_diff>